<commit_message>
add AMCR-PAS upd. proj. dok. add AMCR-PAS stanovisko MK CR presuny z amcr-info
</commit_message>
<xml_diff>
--- a/amcr/amcr-pas/docs/AMCR-PAS_projekt_vzor.docx
+++ b/amcr/amcr-pas/docs/AMCR-PAS_projekt_vzor.docx
@@ -1,6 +1,6 @@
 
 <file path=word/document.xml><?xml version="1.0" encoding="utf-8"?>
-<w:document xmlns:wpc="http://schemas.microsoft.com/office/word/2010/wordprocessingCanvas" xmlns:cx="http://schemas.microsoft.com/office/drawing/2014/chartex" xmlns:cx1="http://schemas.microsoft.com/office/drawing/2015/9/8/chartex" xmlns:cx2="http://schemas.microsoft.com/office/drawing/2015/10/21/chartex" xmlns:cx3="http://schemas.microsoft.com/office/drawing/2016/5/9/chartex" xmlns:cx4="http://schemas.microsoft.com/office/drawing/2016/5/10/chartex" xmlns:cx5="http://schemas.microsoft.com/office/drawing/2016/5/11/chartex" xmlns:cx6="http://schemas.microsoft.com/office/drawing/2016/5/12/chartex" xmlns:cx7="http://schemas.microsoft.com/office/drawing/2016/5/13/chartex" xmlns:cx8="http://schemas.microsoft.com/office/drawing/2016/5/14/chartex" xmlns:mc="http://schemas.openxmlformats.org/markup-compatibility/2006" xmlns:aink="http://schemas.microsoft.com/office/drawing/2016/ink" xmlns:am3d="http://schemas.microsoft.com/office/drawing/2017/model3d" xmlns:o="urn:schemas-microsoft-com:office:office" xmlns:r="http://schemas.openxmlformats.org/officeDocument/2006/relationships" xmlns:m="http://schemas.openxmlformats.org/officeDocument/2006/math" xmlns:v="urn:schemas-microsoft-com:vml" xmlns:wp14="http://schemas.microsoft.com/office/word/2010/wordprocessingDrawing" xmlns:wp="http://schemas.openxmlformats.org/drawingml/2006/wordprocessingDrawing" xmlns:w10="urn:schemas-microsoft-com:office:word" xmlns:w="http://schemas.openxmlformats.org/wordprocessingml/2006/main" xmlns:w14="http://schemas.microsoft.com/office/word/2010/wordml" xmlns:w15="http://schemas.microsoft.com/office/word/2012/wordml" xmlns:w16cex="http://schemas.microsoft.com/office/word/2018/wordml/cex" xmlns:w16cid="http://schemas.microsoft.com/office/word/2016/wordml/cid" xmlns:w16="http://schemas.microsoft.com/office/word/2018/wordml" xmlns:w16se="http://schemas.microsoft.com/office/word/2015/wordml/symex" xmlns:wpg="http://schemas.microsoft.com/office/word/2010/wordprocessingGroup" xmlns:wpi="http://schemas.microsoft.com/office/word/2010/wordprocessingInk" xmlns:wne="http://schemas.microsoft.com/office/word/2006/wordml" xmlns:wps="http://schemas.microsoft.com/office/word/2010/wordprocessingShape" mc:Ignorable="w14 w15 w16se w16cid w16 w16cex wp14">
+<w:document xmlns:wpc="http://schemas.microsoft.com/office/word/2010/wordprocessingCanvas" xmlns:cx="http://schemas.microsoft.com/office/drawing/2014/chartex" xmlns:cx1="http://schemas.microsoft.com/office/drawing/2015/9/8/chartex" xmlns:mc="http://schemas.openxmlformats.org/markup-compatibility/2006" xmlns:o="urn:schemas-microsoft-com:office:office" xmlns:r="http://schemas.openxmlformats.org/officeDocument/2006/relationships" xmlns:m="http://schemas.openxmlformats.org/officeDocument/2006/math" xmlns:v="urn:schemas-microsoft-com:vml" xmlns:wp14="http://schemas.microsoft.com/office/word/2010/wordprocessingDrawing" xmlns:wp="http://schemas.openxmlformats.org/drawingml/2006/wordprocessingDrawing" xmlns:w10="urn:schemas-microsoft-com:office:word" xmlns:w="http://schemas.openxmlformats.org/wordprocessingml/2006/main" xmlns:w14="http://schemas.microsoft.com/office/word/2010/wordml" xmlns:w15="http://schemas.microsoft.com/office/word/2012/wordml" xmlns:w16se="http://schemas.microsoft.com/office/word/2015/wordml/symex" xmlns:wpg="http://schemas.microsoft.com/office/word/2010/wordprocessingGroup" xmlns:wpi="http://schemas.microsoft.com/office/word/2010/wordprocessingInk" xmlns:wne="http://schemas.microsoft.com/office/word/2006/wordml" xmlns:wps="http://schemas.microsoft.com/office/word/2010/wordprocessingShape" mc:Ignorable="w14 w15 w16se wp14">
   <w:body>
     <w:p>
       <w:pPr>
@@ -56,6 +56,12 @@
         </w:rPr>
         <w:t xml:space="preserve"> do AMČR do části „Projektová dokumentace“ u dílčího projektu.</w:t>
       </w:r>
+      <w:r>
+        <w:rPr>
+          <w:color w:val="808080" w:themeColor="background1" w:themeShade="80"/>
+        </w:rPr>
+        <w:t xml:space="preserve"> Pokyny k vyplnění šedým písmem z konečného dokumentu smažte.</w:t>
+      </w:r>
     </w:p>
     <w:p>
       <w:pPr>
@@ -94,6 +100,13 @@
         </w:rPr>
         <w:t>(datum od-do)</w:t>
       </w:r>
+      <w:r>
+        <w:rPr>
+          <w:rStyle w:val="Znakapoznpodarou"/>
+          <w:color w:val="808080" w:themeColor="background1" w:themeShade="80"/>
+        </w:rPr>
+        <w:footnoteReference w:id="1"/>
+      </w:r>
     </w:p>
     <w:p/>
     <w:p>
@@ -120,7 +133,13 @@
         <w:rPr>
           <w:color w:val="808080" w:themeColor="background1" w:themeShade="80"/>
         </w:rPr>
-        <w:t xml:space="preserve"> příčiny, podněty a cíle</w:t>
+        <w:t xml:space="preserve"> příčiny, podněty </w:t>
+      </w:r>
+      <w:r>
+        <w:rPr>
+          <w:color w:val="808080" w:themeColor="background1" w:themeShade="80"/>
+        </w:rPr>
+        <w:t>a cíle</w:t>
       </w:r>
       <w:r>
         <w:rPr>
@@ -180,6 +199,13 @@
           <w:color w:val="808080" w:themeColor="background1" w:themeShade="80"/>
         </w:rPr>
         <w:t xml:space="preserve"> aj.)</w:t>
+      </w:r>
+      <w:r>
+        <w:rPr>
+          <w:rStyle w:val="Znakapoznpodarou"/>
+          <w:color w:val="808080" w:themeColor="background1" w:themeShade="80"/>
+        </w:rPr>
+        <w:footnoteReference w:id="2"/>
       </w:r>
     </w:p>
     <w:p/>
@@ -284,8 +310,217 @@
 </w:document>
 </file>
 
+<file path=word/endnotes.xml><?xml version="1.0" encoding="utf-8"?>
+<w:endnotes xmlns:wpc="http://schemas.microsoft.com/office/word/2010/wordprocessingCanvas" xmlns:cx="http://schemas.microsoft.com/office/drawing/2014/chartex" xmlns:cx1="http://schemas.microsoft.com/office/drawing/2015/9/8/chartex" xmlns:mc="http://schemas.openxmlformats.org/markup-compatibility/2006" xmlns:o="urn:schemas-microsoft-com:office:office" xmlns:r="http://schemas.openxmlformats.org/officeDocument/2006/relationships" xmlns:m="http://schemas.openxmlformats.org/officeDocument/2006/math" xmlns:v="urn:schemas-microsoft-com:vml" xmlns:wp14="http://schemas.microsoft.com/office/word/2010/wordprocessingDrawing" xmlns:wp="http://schemas.openxmlformats.org/drawingml/2006/wordprocessingDrawing" xmlns:w10="urn:schemas-microsoft-com:office:word" xmlns:w="http://schemas.openxmlformats.org/wordprocessingml/2006/main" xmlns:w14="http://schemas.microsoft.com/office/word/2010/wordml" xmlns:w15="http://schemas.microsoft.com/office/word/2012/wordml" xmlns:w16se="http://schemas.microsoft.com/office/word/2015/wordml/symex" xmlns:wpg="http://schemas.microsoft.com/office/word/2010/wordprocessingGroup" xmlns:wpi="http://schemas.microsoft.com/office/word/2010/wordprocessingInk" xmlns:wne="http://schemas.microsoft.com/office/word/2006/wordml" xmlns:wps="http://schemas.microsoft.com/office/word/2010/wordprocessingShape" mc:Ignorable="w14 w15 w16se wp14">
+  <w:endnote w:type="separator" w:id="-1">
+    <w:p>
+      <w:pPr>
+        <w:spacing w:after="0" w:line="240" w:lineRule="auto"/>
+      </w:pPr>
+      <w:r>
+        <w:separator/>
+      </w:r>
+    </w:p>
+  </w:endnote>
+  <w:endnote w:type="continuationSeparator" w:id="0">
+    <w:p>
+      <w:pPr>
+        <w:spacing w:after="0" w:line="240" w:lineRule="auto"/>
+      </w:pPr>
+      <w:r>
+        <w:continuationSeparator/>
+      </w:r>
+    </w:p>
+  </w:endnote>
+</w:endnotes>
+</file>
+
+<file path=word/footnotes.xml><?xml version="1.0" encoding="utf-8"?>
+<w:footnotes xmlns:wpc="http://schemas.microsoft.com/office/word/2010/wordprocessingCanvas" xmlns:cx="http://schemas.microsoft.com/office/drawing/2014/chartex" xmlns:cx1="http://schemas.microsoft.com/office/drawing/2015/9/8/chartex" xmlns:mc="http://schemas.openxmlformats.org/markup-compatibility/2006" xmlns:o="urn:schemas-microsoft-com:office:office" xmlns:r="http://schemas.openxmlformats.org/officeDocument/2006/relationships" xmlns:m="http://schemas.openxmlformats.org/officeDocument/2006/math" xmlns:v="urn:schemas-microsoft-com:vml" xmlns:wp14="http://schemas.microsoft.com/office/word/2010/wordprocessingDrawing" xmlns:wp="http://schemas.openxmlformats.org/drawingml/2006/wordprocessingDrawing" xmlns:w10="urn:schemas-microsoft-com:office:word" xmlns:w="http://schemas.openxmlformats.org/wordprocessingml/2006/main" xmlns:w14="http://schemas.microsoft.com/office/word/2010/wordml" xmlns:w15="http://schemas.microsoft.com/office/word/2012/wordml" xmlns:w16se="http://schemas.microsoft.com/office/word/2015/wordml/symex" xmlns:wpg="http://schemas.microsoft.com/office/word/2010/wordprocessingGroup" xmlns:wpi="http://schemas.microsoft.com/office/word/2010/wordprocessingInk" xmlns:wne="http://schemas.microsoft.com/office/word/2006/wordml" xmlns:wps="http://schemas.microsoft.com/office/word/2010/wordprocessingShape" mc:Ignorable="w14 w15 w16se wp14">
+  <w:footnote w:type="separator" w:id="-1">
+    <w:p>
+      <w:pPr>
+        <w:spacing w:after="0" w:line="240" w:lineRule="auto"/>
+      </w:pPr>
+      <w:r>
+        <w:separator/>
+      </w:r>
+    </w:p>
+  </w:footnote>
+  <w:footnote w:type="continuationSeparator" w:id="0">
+    <w:p>
+      <w:pPr>
+        <w:spacing w:after="0" w:line="240" w:lineRule="auto"/>
+      </w:pPr>
+      <w:r>
+        <w:continuationSeparator/>
+      </w:r>
+    </w:p>
+  </w:footnote>
+  <w:footnote w:id="1">
+    <w:p>
+      <w:pPr>
+        <w:pStyle w:val="Textpoznpodarou"/>
+        <w:rPr>
+          <w:color w:val="808080" w:themeColor="background1" w:themeShade="80"/>
+        </w:rPr>
+      </w:pPr>
+      <w:r>
+        <w:rPr>
+          <w:rStyle w:val="Znakapoznpodarou"/>
+          <w:color w:val="808080" w:themeColor="background1" w:themeShade="80"/>
+        </w:rPr>
+        <w:footnoteRef/>
+      </w:r>
+      <w:r>
+        <w:rPr>
+          <w:color w:val="808080" w:themeColor="background1" w:themeShade="80"/>
+        </w:rPr>
+        <w:t xml:space="preserve"> P</w:t>
+      </w:r>
+      <w:r>
+        <w:rPr>
+          <w:color w:val="808080" w:themeColor="background1" w:themeShade="80"/>
+        </w:rPr>
+        <w:t xml:space="preserve">ro široce zaměřené </w:t>
+      </w:r>
+      <w:r>
+        <w:rPr>
+          <w:color w:val="808080" w:themeColor="background1" w:themeShade="80"/>
+        </w:rPr>
+        <w:t>sběrné</w:t>
+      </w:r>
+      <w:r>
+        <w:rPr>
+          <w:color w:val="808080" w:themeColor="background1" w:themeShade="80"/>
+        </w:rPr>
+        <w:t xml:space="preserve"> projekty 1 rok, pro průzkumy konkrétní lokality max</w:t>
+      </w:r>
+      <w:r>
+        <w:rPr>
+          <w:color w:val="808080" w:themeColor="background1" w:themeShade="80"/>
+        </w:rPr>
+        <w:t>.</w:t>
+      </w:r>
+      <w:r>
+        <w:rPr>
+          <w:color w:val="808080" w:themeColor="background1" w:themeShade="80"/>
+        </w:rPr>
+        <w:t xml:space="preserve"> 5 let. </w:t>
+      </w:r>
+    </w:p>
+  </w:footnote>
+  <w:footnote w:id="2">
+    <w:p>
+      <w:pPr>
+        <w:pStyle w:val="Textpoznpodarou"/>
+        <w:rPr>
+          <w:color w:val="808080" w:themeColor="background1" w:themeShade="80"/>
+        </w:rPr>
+      </w:pPr>
+      <w:r>
+        <w:rPr>
+          <w:rStyle w:val="Znakapoznpodarou"/>
+          <w:color w:val="808080" w:themeColor="background1" w:themeShade="80"/>
+        </w:rPr>
+        <w:footnoteRef/>
+      </w:r>
+      <w:r>
+        <w:rPr>
+          <w:color w:val="808080" w:themeColor="background1" w:themeShade="80"/>
+        </w:rPr>
+        <w:t xml:space="preserve"> </w:t>
+      </w:r>
+      <w:r>
+        <w:rPr>
+          <w:color w:val="808080" w:themeColor="background1" w:themeShade="80"/>
+        </w:rPr>
+        <w:t>Musí korespondovat s územní působností oprávněné archeologické organizace</w:t>
+      </w:r>
+      <w:r>
+        <w:rPr>
+          <w:color w:val="808080" w:themeColor="background1" w:themeShade="80"/>
+        </w:rPr>
+        <w:t>, tj. musí být zaměřený na území menší, případně max. tak veliké, jako je rozsah územní působnosti organizace (viz např.</w:t>
+      </w:r>
+      <w:r>
+        <w:rPr>
+          <w:i/>
+          <w:color w:val="808080" w:themeColor="background1" w:themeShade="80"/>
+        </w:rPr>
+        <w:t xml:space="preserve"> Mapa oprávněných archeologických organizací</w:t>
+      </w:r>
+      <w:r>
+        <w:rPr>
+          <w:color w:val="808080" w:themeColor="background1" w:themeShade="80"/>
+        </w:rPr>
+        <w:t xml:space="preserve">, </w:t>
+      </w:r>
+      <w:hyperlink r:id="rId1" w:history="1">
+        <w:r>
+          <w:rPr>
+            <w:rStyle w:val="Hypertextovodkaz"/>
+          </w:rPr>
+          <w:t>https://oao.aiscr.cz/</w:t>
+        </w:r>
+      </w:hyperlink>
+      <w:r>
+        <w:rPr>
+          <w:color w:val="808080" w:themeColor="background1" w:themeShade="80"/>
+        </w:rPr>
+        <w:t>)</w:t>
+      </w:r>
+      <w:r>
+        <w:rPr>
+          <w:color w:val="808080" w:themeColor="background1" w:themeShade="80"/>
+        </w:rPr>
+        <w:t>.</w:t>
+      </w:r>
+      <w:r>
+        <w:rPr>
+          <w:color w:val="808080" w:themeColor="background1" w:themeShade="80"/>
+        </w:rPr>
+        <w:t xml:space="preserve"> </w:t>
+      </w:r>
+      <w:r>
+        <w:rPr>
+          <w:color w:val="808080" w:themeColor="background1" w:themeShade="80"/>
+        </w:rPr>
+        <w:t>Doporučujeme výslovně uvést, že průzkum neprobíhá na památkově chráněném území</w:t>
+      </w:r>
+      <w:r>
+        <w:rPr>
+          <w:color w:val="808080" w:themeColor="background1" w:themeShade="80"/>
+        </w:rPr>
+        <w:t>,</w:t>
+      </w:r>
+      <w:r>
+        <w:rPr>
+          <w:color w:val="808080" w:themeColor="background1" w:themeShade="80"/>
+        </w:rPr>
+        <w:t xml:space="preserve"> objektu</w:t>
+      </w:r>
+      <w:r>
+        <w:rPr>
+          <w:color w:val="808080" w:themeColor="background1" w:themeShade="80"/>
+        </w:rPr>
+        <w:t xml:space="preserve"> apod</w:t>
+      </w:r>
+      <w:r>
+        <w:rPr>
+          <w:color w:val="808080" w:themeColor="background1" w:themeShade="80"/>
+        </w:rPr>
+        <w:t>.</w:t>
+      </w:r>
+      <w:bookmarkStart w:id="0" w:name="_GoBack"/>
+      <w:bookmarkEnd w:id="0"/>
+    </w:p>
+  </w:footnote>
+</w:footnotes>
+</file>
+
 <file path=word/styles.xml><?xml version="1.0" encoding="utf-8"?>
-<w:styles xmlns:mc="http://schemas.openxmlformats.org/markup-compatibility/2006" xmlns:r="http://schemas.openxmlformats.org/officeDocument/2006/relationships" xmlns:w="http://schemas.openxmlformats.org/wordprocessingml/2006/main" xmlns:w14="http://schemas.microsoft.com/office/word/2010/wordml" xmlns:w15="http://schemas.microsoft.com/office/word/2012/wordml" xmlns:w16cex="http://schemas.microsoft.com/office/word/2018/wordml/cex" xmlns:w16cid="http://schemas.microsoft.com/office/word/2016/wordml/cid" xmlns:w16="http://schemas.microsoft.com/office/word/2018/wordml" xmlns:w16se="http://schemas.microsoft.com/office/word/2015/wordml/symex" mc:Ignorable="w14 w15 w16se w16cid w16 w16cex">
+<w:styles xmlns:mc="http://schemas.openxmlformats.org/markup-compatibility/2006" xmlns:r="http://schemas.openxmlformats.org/officeDocument/2006/relationships" xmlns:w="http://schemas.openxmlformats.org/wordprocessingml/2006/main" xmlns:w14="http://schemas.microsoft.com/office/word/2010/wordml" xmlns:w15="http://schemas.microsoft.com/office/word/2012/wordml" xmlns:w16se="http://schemas.microsoft.com/office/word/2015/wordml/symex" mc:Ignorable="w14 w15 w16se">
   <w:docDefaults>
     <w:rPrDefault>
       <w:rPr>
@@ -301,7 +536,7 @@
       </w:pPr>
     </w:pPrDefault>
   </w:docDefaults>
-  <w:latentStyles w:defLockedState="0" w:defUIPriority="99" w:defSemiHidden="0" w:defUnhideWhenUsed="0" w:defQFormat="0" w:count="376">
+  <w:latentStyles w:defLockedState="0" w:defUIPriority="99" w:defSemiHidden="0" w:defUnhideWhenUsed="0" w:defQFormat="0" w:count="371">
     <w:lsdException w:name="Normal" w:uiPriority="0" w:qFormat="1"/>
     <w:lsdException w:name="heading 1" w:uiPriority="9" w:qFormat="1"/>
     <w:lsdException w:name="heading 2" w:semiHidden="1" w:uiPriority="9" w:unhideWhenUsed="1" w:qFormat="1"/>
@@ -673,11 +908,6 @@
     <w:lsdException w:name="List Table 5 Dark Accent 6" w:uiPriority="50"/>
     <w:lsdException w:name="List Table 6 Colorful Accent 6" w:uiPriority="51"/>
     <w:lsdException w:name="List Table 7 Colorful Accent 6" w:uiPriority="52"/>
-    <w:lsdException w:name="Mention" w:semiHidden="1" w:unhideWhenUsed="1"/>
-    <w:lsdException w:name="Smart Hyperlink" w:semiHidden="1" w:unhideWhenUsed="1"/>
-    <w:lsdException w:name="Hashtag" w:semiHidden="1" w:unhideWhenUsed="1"/>
-    <w:lsdException w:name="Unresolved Mention" w:semiHidden="1" w:unhideWhenUsed="1"/>
-    <w:lsdException w:name="Smart Link" w:semiHidden="1" w:unhideWhenUsed="1"/>
   </w:latentStyles>
   <w:style w:type="paragraph" w:default="1" w:styleId="Normln">
     <w:name w:val="Normal"/>
@@ -842,6 +1072,124 @@
       <w:rFonts w:ascii="Segoe UI" w:hAnsi="Segoe UI" w:cs="Segoe UI"/>
       <w:sz w:val="18"/>
       <w:szCs w:val="18"/>
+    </w:rPr>
+  </w:style>
+  <w:style w:type="paragraph" w:styleId="Textpoznpodarou">
+    <w:name w:val="footnote text"/>
+    <w:basedOn w:val="Normln"/>
+    <w:link w:val="TextpoznpodarouChar"/>
+    <w:uiPriority w:val="99"/>
+    <w:semiHidden/>
+    <w:unhideWhenUsed/>
+    <w:rsid w:val="00B17977"/>
+    <w:pPr>
+      <w:spacing w:after="0" w:line="240" w:lineRule="auto"/>
+    </w:pPr>
+    <w:rPr>
+      <w:sz w:val="20"/>
+      <w:szCs w:val="20"/>
+    </w:rPr>
+  </w:style>
+  <w:style w:type="character" w:customStyle="1" w:styleId="TextpoznpodarouChar">
+    <w:name w:val="Text pozn. pod čarou Char"/>
+    <w:basedOn w:val="Standardnpsmoodstavce"/>
+    <w:link w:val="Textpoznpodarou"/>
+    <w:uiPriority w:val="99"/>
+    <w:semiHidden/>
+    <w:rsid w:val="00B17977"/>
+    <w:rPr>
+      <w:sz w:val="20"/>
+      <w:szCs w:val="20"/>
+    </w:rPr>
+  </w:style>
+  <w:style w:type="character" w:styleId="Znakapoznpodarou">
+    <w:name w:val="footnote reference"/>
+    <w:basedOn w:val="Standardnpsmoodstavce"/>
+    <w:uiPriority w:val="99"/>
+    <w:semiHidden/>
+    <w:unhideWhenUsed/>
+    <w:rsid w:val="00B17977"/>
+    <w:rPr>
+      <w:vertAlign w:val="superscript"/>
+    </w:rPr>
+  </w:style>
+  <w:style w:type="character" w:styleId="Odkaznakoment">
+    <w:name w:val="annotation reference"/>
+    <w:basedOn w:val="Standardnpsmoodstavce"/>
+    <w:uiPriority w:val="99"/>
+    <w:semiHidden/>
+    <w:unhideWhenUsed/>
+    <w:rsid w:val="0009558E"/>
+    <w:rPr>
+      <w:sz w:val="16"/>
+      <w:szCs w:val="16"/>
+    </w:rPr>
+  </w:style>
+  <w:style w:type="paragraph" w:styleId="Textkomente">
+    <w:name w:val="annotation text"/>
+    <w:basedOn w:val="Normln"/>
+    <w:link w:val="TextkomenteChar"/>
+    <w:uiPriority w:val="99"/>
+    <w:semiHidden/>
+    <w:unhideWhenUsed/>
+    <w:rsid w:val="0009558E"/>
+    <w:pPr>
+      <w:spacing w:line="240" w:lineRule="auto"/>
+    </w:pPr>
+    <w:rPr>
+      <w:sz w:val="20"/>
+      <w:szCs w:val="20"/>
+    </w:rPr>
+  </w:style>
+  <w:style w:type="character" w:customStyle="1" w:styleId="TextkomenteChar">
+    <w:name w:val="Text komentáře Char"/>
+    <w:basedOn w:val="Standardnpsmoodstavce"/>
+    <w:link w:val="Textkomente"/>
+    <w:uiPriority w:val="99"/>
+    <w:semiHidden/>
+    <w:rsid w:val="0009558E"/>
+    <w:rPr>
+      <w:sz w:val="20"/>
+      <w:szCs w:val="20"/>
+    </w:rPr>
+  </w:style>
+  <w:style w:type="paragraph" w:styleId="Pedmtkomente">
+    <w:name w:val="annotation subject"/>
+    <w:basedOn w:val="Textkomente"/>
+    <w:next w:val="Textkomente"/>
+    <w:link w:val="PedmtkomenteChar"/>
+    <w:uiPriority w:val="99"/>
+    <w:semiHidden/>
+    <w:unhideWhenUsed/>
+    <w:rsid w:val="0009558E"/>
+    <w:rPr>
+      <w:b/>
+      <w:bCs/>
+    </w:rPr>
+  </w:style>
+  <w:style w:type="character" w:customStyle="1" w:styleId="PedmtkomenteChar">
+    <w:name w:val="Předmět komentáře Char"/>
+    <w:basedOn w:val="TextkomenteChar"/>
+    <w:link w:val="Pedmtkomente"/>
+    <w:uiPriority w:val="99"/>
+    <w:semiHidden/>
+    <w:rsid w:val="0009558E"/>
+    <w:rPr>
+      <w:b/>
+      <w:bCs/>
+      <w:sz w:val="20"/>
+      <w:szCs w:val="20"/>
+    </w:rPr>
+  </w:style>
+  <w:style w:type="character" w:styleId="Hypertextovodkaz">
+    <w:name w:val="Hyperlink"/>
+    <w:basedOn w:val="Standardnpsmoodstavce"/>
+    <w:uiPriority w:val="99"/>
+    <w:unhideWhenUsed/>
+    <w:rsid w:val="00DE4C3C"/>
+    <w:rPr>
+      <w:color w:val="0563C1" w:themeColor="hyperlink"/>
+      <w:u w:val="single"/>
     </w:rPr>
   </w:style>
 </w:styles>
@@ -1140,4 +1488,16 @@
     </a:ext>
   </a:extLst>
 </a:theme>
+</file>
+
+<file path=customXml/item1.xml><?xml version="1.0" encoding="utf-8"?>
+<b:Sources xmlns:b="http://schemas.openxmlformats.org/officeDocument/2006/bibliography" xmlns="http://schemas.openxmlformats.org/officeDocument/2006/bibliography" SelectedStyle="\APASixthEditionOfficeOnline.xsl" StyleName="APA" Version="6"/>
+</file>
+
+<file path=customXml/itemProps1.xml><?xml version="1.0" encoding="utf-8"?>
+<ds:datastoreItem xmlns:ds="http://schemas.openxmlformats.org/officeDocument/2006/customXml" ds:itemID="{3A2D2E92-47C1-49B8-A795-C228E5F6849B}">
+  <ds:schemaRefs>
+    <ds:schemaRef ds:uri="http://schemas.openxmlformats.org/officeDocument/2006/bibliography"/>
+  </ds:schemaRefs>
+</ds:datastoreItem>
 </file>
</xml_diff>